<commit_message>
Adding image to hello world
</commit_message>
<xml_diff>
--- a/Day2-git/git.docx
+++ b/Day2-git/git.docx
@@ -3,11 +3,19 @@
 <w:document xmlns:wpc="http://schemas.microsoft.com/office/word/2010/wordprocessingCanvas" xmlns:mc="http://schemas.openxmlformats.org/markup-compatibility/2006" xmlns:o="urn:schemas-microsoft-com:office:office" xmlns:r="http://schemas.openxmlformats.org/officeDocument/2006/relationships" xmlns:m="http://schemas.openxmlformats.org/officeDocument/2006/math" xmlns:v="urn:schemas-microsoft-com:vml" xmlns:wp14="http://schemas.microsoft.com/office/word/2010/wordprocessingDrawing" xmlns:wp="http://schemas.openxmlformats.org/drawingml/2006/wordprocessingDrawing" xmlns:w10="urn:schemas-microsoft-com:office:word" xmlns:w="http://schemas.openxmlformats.org/wordprocessingml/2006/main" xmlns:w14="http://schemas.microsoft.com/office/word/2010/wordml" xmlns:w15="http://schemas.microsoft.com/office/word/2012/wordml" xmlns:wpg="http://schemas.microsoft.com/office/word/2010/wordprocessingGroup" xmlns:wpi="http://schemas.microsoft.com/office/word/2010/wordprocessingInk" xmlns:wne="http://schemas.microsoft.com/office/word/2006/wordml" xmlns:wps="http://schemas.microsoft.com/office/word/2010/wordprocessingShape" mc:Ignorable="w14 w15 wp14">
   <w:body>
     <w:p>
-      <w:r>
-        <w:rPr>
-          <w:b/>
-        </w:rPr>
-        <w:t>git --version</w:t>
+      <w:proofErr w:type="gramStart"/>
+      <w:r>
+        <w:rPr>
+          <w:b/>
+        </w:rPr>
+        <w:t>git</w:t>
+      </w:r>
+      <w:proofErr w:type="gramEnd"/>
+      <w:r>
+        <w:rPr>
+          <w:b/>
+        </w:rPr>
+        <w:t xml:space="preserve"> --version</w:t>
       </w:r>
       <w:r>
         <w:t xml:space="preserve"> //current git version</w:t>
@@ -42,12 +50,53 @@
       <w:r>
         <w:tab/>
       </w:r>
-      <w:r>
-        <w:rPr>
-          <w:rFonts w:ascii="Arial" w:hAnsi="Arial" w:cs="Arial"/>
-          <w:b/>
-        </w:rPr>
-        <w:t>git config --global user.name “adityaholkar”</w:t>
+      <w:proofErr w:type="gramStart"/>
+      <w:r>
+        <w:rPr>
+          <w:rFonts w:ascii="Arial" w:hAnsi="Arial" w:cs="Arial"/>
+          <w:b/>
+        </w:rPr>
+        <w:t>git</w:t>
+      </w:r>
+      <w:proofErr w:type="gramEnd"/>
+      <w:r>
+        <w:rPr>
+          <w:rFonts w:ascii="Arial" w:hAnsi="Arial" w:cs="Arial"/>
+          <w:b/>
+        </w:rPr>
+        <w:t xml:space="preserve"> </w:t>
+      </w:r>
+      <w:proofErr w:type="spellStart"/>
+      <w:r>
+        <w:rPr>
+          <w:rFonts w:ascii="Arial" w:hAnsi="Arial" w:cs="Arial"/>
+          <w:b/>
+        </w:rPr>
+        <w:t>config</w:t>
+      </w:r>
+      <w:proofErr w:type="spellEnd"/>
+      <w:r>
+        <w:rPr>
+          <w:rFonts w:ascii="Arial" w:hAnsi="Arial" w:cs="Arial"/>
+          <w:b/>
+        </w:rPr>
+        <w:t xml:space="preserve"> --global user.name “</w:t>
+      </w:r>
+      <w:proofErr w:type="spellStart"/>
+      <w:r>
+        <w:rPr>
+          <w:rFonts w:ascii="Arial" w:hAnsi="Arial" w:cs="Arial"/>
+          <w:b/>
+        </w:rPr>
+        <w:t>adityaholkar</w:t>
+      </w:r>
+      <w:proofErr w:type="spellEnd"/>
+      <w:r>
+        <w:rPr>
+          <w:rFonts w:ascii="Arial" w:hAnsi="Arial" w:cs="Arial"/>
+          <w:b/>
+        </w:rPr>
+        <w:t>”</w:t>
       </w:r>
     </w:p>
     <w:p>
@@ -63,7 +112,54 @@
           <w:b/>
         </w:rPr>
         <w:tab/>
-        <w:t>git config --global user.email “aditya.holkar17@vit.edu”</w:t>
+      </w:r>
+      <w:proofErr w:type="gramStart"/>
+      <w:r>
+        <w:rPr>
+          <w:rFonts w:ascii="Arial" w:hAnsi="Arial" w:cs="Arial"/>
+          <w:b/>
+        </w:rPr>
+        <w:t>git</w:t>
+      </w:r>
+      <w:proofErr w:type="gramEnd"/>
+      <w:r>
+        <w:rPr>
+          <w:rFonts w:ascii="Arial" w:hAnsi="Arial" w:cs="Arial"/>
+          <w:b/>
+        </w:rPr>
+        <w:t xml:space="preserve"> </w:t>
+      </w:r>
+      <w:proofErr w:type="spellStart"/>
+      <w:r>
+        <w:rPr>
+          <w:rFonts w:ascii="Arial" w:hAnsi="Arial" w:cs="Arial"/>
+          <w:b/>
+        </w:rPr>
+        <w:t>config</w:t>
+      </w:r>
+      <w:proofErr w:type="spellEnd"/>
+      <w:r>
+        <w:rPr>
+          <w:rFonts w:ascii="Arial" w:hAnsi="Arial" w:cs="Arial"/>
+          <w:b/>
+        </w:rPr>
+        <w:t xml:space="preserve"> --global </w:t>
+      </w:r>
+      <w:proofErr w:type="spellStart"/>
+      <w:r>
+        <w:rPr>
+          <w:rFonts w:ascii="Arial" w:hAnsi="Arial" w:cs="Arial"/>
+          <w:b/>
+        </w:rPr>
+        <w:t>user.email</w:t>
+      </w:r>
+      <w:proofErr w:type="spellEnd"/>
+      <w:r>
+        <w:rPr>
+          <w:rFonts w:ascii="Arial" w:hAnsi="Arial" w:cs="Arial"/>
+          <w:b/>
+        </w:rPr>
+        <w:t xml:space="preserve"> “aditya.holkar17@vit.edu”</w:t>
       </w:r>
     </w:p>
     <w:p>
@@ -101,36 +197,66 @@
       <w:r>
         <w:tab/>
       </w:r>
-      <w:r>
-        <w:rPr>
-          <w:rFonts w:ascii="Arial" w:hAnsi="Arial" w:cs="Arial"/>
-          <w:b/>
-        </w:rPr>
-        <w:t>git  init</w:t>
-      </w:r>
+      <w:proofErr w:type="gramStart"/>
+      <w:r>
+        <w:rPr>
+          <w:rFonts w:ascii="Arial" w:hAnsi="Arial" w:cs="Arial"/>
+          <w:b/>
+        </w:rPr>
+        <w:t xml:space="preserve">git  </w:t>
+      </w:r>
+      <w:proofErr w:type="spellStart"/>
+      <w:r>
+        <w:rPr>
+          <w:rFonts w:ascii="Arial" w:hAnsi="Arial" w:cs="Arial"/>
+          <w:b/>
+        </w:rPr>
+        <w:t>init</w:t>
+      </w:r>
+      <w:proofErr w:type="spellEnd"/>
+      <w:proofErr w:type="gramEnd"/>
     </w:p>
     <w:p>
       <w:r>
         <w:tab/>
-        <w:t>Initialized empty git repo in working directory</w:t>
-      </w:r>
-    </w:p>
-    <w:p>
-      <w:pPr>
-        <w:rPr>
-          <w:rFonts w:ascii="Arial" w:hAnsi="Arial" w:cs="Arial"/>
-          <w:sz w:val="24"/>
-          <w:szCs w:val="24"/>
-        </w:rPr>
-      </w:pPr>
-      <w:r>
-        <w:rPr>
-          <w:rFonts w:ascii="Arial" w:hAnsi="Arial" w:cs="Arial"/>
-          <w:b/>
-          <w:sz w:val="24"/>
-          <w:szCs w:val="24"/>
-        </w:rPr>
-        <w:t>git status</w:t>
+        <w:t xml:space="preserve">Initialized empty </w:t>
+      </w:r>
+      <w:proofErr w:type="spellStart"/>
+      <w:r>
+        <w:t>git</w:t>
+      </w:r>
+      <w:proofErr w:type="spellEnd"/>
+      <w:r>
+        <w:t xml:space="preserve"> repo in working directory</w:t>
+      </w:r>
+    </w:p>
+    <w:p>
+      <w:pPr>
+        <w:rPr>
+          <w:rFonts w:ascii="Arial" w:hAnsi="Arial" w:cs="Arial"/>
+          <w:sz w:val="24"/>
+          <w:szCs w:val="24"/>
+        </w:rPr>
+      </w:pPr>
+      <w:proofErr w:type="gramStart"/>
+      <w:r>
+        <w:rPr>
+          <w:rFonts w:ascii="Arial" w:hAnsi="Arial" w:cs="Arial"/>
+          <w:b/>
+          <w:sz w:val="24"/>
+          <w:szCs w:val="24"/>
+        </w:rPr>
+        <w:t>git</w:t>
+      </w:r>
+      <w:proofErr w:type="gramEnd"/>
+      <w:r>
+        <w:rPr>
+          <w:rFonts w:ascii="Arial" w:hAnsi="Arial" w:cs="Arial"/>
+          <w:b/>
+          <w:sz w:val="24"/>
+          <w:szCs w:val="24"/>
+        </w:rPr>
+        <w:t xml:space="preserve"> status</w:t>
       </w:r>
       <w:r>
         <w:rPr>
@@ -243,14 +369,25 @@
         </w:rPr>
         <w:tab/>
       </w:r>
-      <w:r>
-        <w:rPr>
-          <w:rFonts w:ascii="Arial" w:hAnsi="Arial" w:cs="Arial"/>
-          <w:b/>
-          <w:sz w:val="24"/>
-          <w:szCs w:val="24"/>
-        </w:rPr>
-        <w:t>git add ./Day2-git/index.html</w:t>
+      <w:proofErr w:type="gramStart"/>
+      <w:r>
+        <w:rPr>
+          <w:rFonts w:ascii="Arial" w:hAnsi="Arial" w:cs="Arial"/>
+          <w:b/>
+          <w:sz w:val="24"/>
+          <w:szCs w:val="24"/>
+        </w:rPr>
+        <w:t>git</w:t>
+      </w:r>
+      <w:proofErr w:type="gramEnd"/>
+      <w:r>
+        <w:rPr>
+          <w:rFonts w:ascii="Arial" w:hAnsi="Arial" w:cs="Arial"/>
+          <w:b/>
+          <w:sz w:val="24"/>
+          <w:szCs w:val="24"/>
+        </w:rPr>
+        <w:t xml:space="preserve"> add ./Day2-git/index.html</w:t>
       </w:r>
     </w:p>
     <w:p>
@@ -348,49 +485,81 @@
           <w:szCs w:val="24"/>
         </w:rPr>
       </w:pPr>
-      <w:r>
-        <w:rPr>
-          <w:rFonts w:ascii="Arial" w:hAnsi="Arial" w:cs="Arial"/>
-          <w:b/>
-          <w:sz w:val="24"/>
-          <w:szCs w:val="24"/>
-        </w:rPr>
-        <w:t>git add --all</w:t>
-      </w:r>
-    </w:p>
-    <w:p>
-      <w:pPr>
-        <w:rPr>
-          <w:rFonts w:ascii="Arial" w:hAnsi="Arial" w:cs="Arial"/>
-          <w:sz w:val="24"/>
-          <w:szCs w:val="24"/>
-        </w:rPr>
-      </w:pPr>
-      <w:r>
-        <w:rPr>
-          <w:rFonts w:ascii="Arial" w:hAnsi="Arial" w:cs="Arial"/>
-          <w:sz w:val="24"/>
-          <w:szCs w:val="24"/>
-        </w:rPr>
-        <w:t>we can also use</w:t>
-      </w:r>
-    </w:p>
-    <w:p>
-      <w:pPr>
-        <w:rPr>
-          <w:rFonts w:ascii="Arial" w:hAnsi="Arial" w:cs="Arial"/>
-          <w:sz w:val="24"/>
-          <w:szCs w:val="24"/>
-        </w:rPr>
-      </w:pPr>
-      <w:r>
-        <w:rPr>
-          <w:rFonts w:ascii="Arial" w:hAnsi="Arial" w:cs="Arial"/>
-          <w:b/>
-          <w:sz w:val="24"/>
-          <w:szCs w:val="24"/>
-        </w:rPr>
-        <w:t>git add -A</w:t>
+      <w:proofErr w:type="gramStart"/>
+      <w:r>
+        <w:rPr>
+          <w:rFonts w:ascii="Arial" w:hAnsi="Arial" w:cs="Arial"/>
+          <w:b/>
+          <w:sz w:val="24"/>
+          <w:szCs w:val="24"/>
+        </w:rPr>
+        <w:t>git</w:t>
+      </w:r>
+      <w:proofErr w:type="gramEnd"/>
+      <w:r>
+        <w:rPr>
+          <w:rFonts w:ascii="Arial" w:hAnsi="Arial" w:cs="Arial"/>
+          <w:b/>
+          <w:sz w:val="24"/>
+          <w:szCs w:val="24"/>
+        </w:rPr>
+        <w:t xml:space="preserve"> add --all</w:t>
+      </w:r>
+    </w:p>
+    <w:p>
+      <w:pPr>
+        <w:rPr>
+          <w:rFonts w:ascii="Arial" w:hAnsi="Arial" w:cs="Arial"/>
+          <w:sz w:val="24"/>
+          <w:szCs w:val="24"/>
+        </w:rPr>
+      </w:pPr>
+      <w:proofErr w:type="gramStart"/>
+      <w:r>
+        <w:rPr>
+          <w:rFonts w:ascii="Arial" w:hAnsi="Arial" w:cs="Arial"/>
+          <w:sz w:val="24"/>
+          <w:szCs w:val="24"/>
+        </w:rPr>
+        <w:t>we</w:t>
+      </w:r>
+      <w:proofErr w:type="gramEnd"/>
+      <w:r>
+        <w:rPr>
+          <w:rFonts w:ascii="Arial" w:hAnsi="Arial" w:cs="Arial"/>
+          <w:sz w:val="24"/>
+          <w:szCs w:val="24"/>
+        </w:rPr>
+        <w:t xml:space="preserve"> can also use</w:t>
+      </w:r>
+    </w:p>
+    <w:p>
+      <w:pPr>
+        <w:rPr>
+          <w:rFonts w:ascii="Arial" w:hAnsi="Arial" w:cs="Arial"/>
+          <w:sz w:val="24"/>
+          <w:szCs w:val="24"/>
+        </w:rPr>
+      </w:pPr>
+      <w:proofErr w:type="gramStart"/>
+      <w:r>
+        <w:rPr>
+          <w:rFonts w:ascii="Arial" w:hAnsi="Arial" w:cs="Arial"/>
+          <w:b/>
+          <w:sz w:val="24"/>
+          <w:szCs w:val="24"/>
+        </w:rPr>
+        <w:t>git</w:t>
+      </w:r>
+      <w:proofErr w:type="gramEnd"/>
+      <w:r>
+        <w:rPr>
+          <w:rFonts w:ascii="Arial" w:hAnsi="Arial" w:cs="Arial"/>
+          <w:b/>
+          <w:sz w:val="24"/>
+          <w:szCs w:val="24"/>
+        </w:rPr>
+        <w:t xml:space="preserve"> add -A</w:t>
       </w:r>
     </w:p>
     <w:p>
@@ -475,52 +644,111 @@
           <w:sz w:val="24"/>
           <w:szCs w:val="24"/>
         </w:rPr>
-        <w:t>It is used to unstage file</w:t>
-      </w:r>
-    </w:p>
-    <w:p>
-      <w:pPr>
-        <w:rPr>
-          <w:rFonts w:ascii="Arial" w:hAnsi="Arial" w:cs="Arial"/>
-          <w:b/>
-          <w:sz w:val="24"/>
-          <w:szCs w:val="24"/>
-        </w:rPr>
-      </w:pPr>
-      <w:r>
-        <w:rPr>
-          <w:rFonts w:ascii="Arial" w:hAnsi="Arial" w:cs="Arial"/>
-          <w:b/>
-          <w:sz w:val="24"/>
-          <w:szCs w:val="24"/>
-        </w:rPr>
-        <w:t>git rm --cached …</w:t>
-      </w:r>
-    </w:p>
-    <w:p>
-      <w:pPr>
-        <w:rPr>
-          <w:rFonts w:ascii="Arial" w:hAnsi="Arial" w:cs="Arial"/>
-          <w:sz w:val="24"/>
-          <w:szCs w:val="24"/>
-        </w:rPr>
-      </w:pPr>
-    </w:p>
-    <w:p>
-      <w:pPr>
-        <w:rPr>
-          <w:rFonts w:ascii="Arial" w:hAnsi="Arial" w:cs="Arial"/>
-          <w:sz w:val="24"/>
-          <w:szCs w:val="24"/>
-        </w:rPr>
-      </w:pPr>
-      <w:r>
-        <w:rPr>
-          <w:rFonts w:ascii="Arial" w:hAnsi="Arial" w:cs="Arial"/>
-          <w:sz w:val="24"/>
-          <w:szCs w:val="24"/>
-        </w:rPr>
-        <w:t>git commit</w:t>
+        <w:t xml:space="preserve">It is used to </w:t>
+      </w:r>
+      <w:proofErr w:type="spellStart"/>
+      <w:r>
+        <w:rPr>
+          <w:rFonts w:ascii="Arial" w:hAnsi="Arial" w:cs="Arial"/>
+          <w:sz w:val="24"/>
+          <w:szCs w:val="24"/>
+        </w:rPr>
+        <w:t>unstage</w:t>
+      </w:r>
+      <w:proofErr w:type="spellEnd"/>
+      <w:r>
+        <w:rPr>
+          <w:rFonts w:ascii="Arial" w:hAnsi="Arial" w:cs="Arial"/>
+          <w:sz w:val="24"/>
+          <w:szCs w:val="24"/>
+        </w:rPr>
+        <w:t xml:space="preserve"> file</w:t>
+      </w:r>
+    </w:p>
+    <w:p>
+      <w:pPr>
+        <w:rPr>
+          <w:rFonts w:ascii="Arial" w:hAnsi="Arial" w:cs="Arial"/>
+          <w:b/>
+          <w:sz w:val="24"/>
+          <w:szCs w:val="24"/>
+        </w:rPr>
+      </w:pPr>
+      <w:proofErr w:type="gramStart"/>
+      <w:r>
+        <w:rPr>
+          <w:rFonts w:ascii="Arial" w:hAnsi="Arial" w:cs="Arial"/>
+          <w:b/>
+          <w:sz w:val="24"/>
+          <w:szCs w:val="24"/>
+        </w:rPr>
+        <w:t>git</w:t>
+      </w:r>
+      <w:proofErr w:type="gramEnd"/>
+      <w:r>
+        <w:rPr>
+          <w:rFonts w:ascii="Arial" w:hAnsi="Arial" w:cs="Arial"/>
+          <w:b/>
+          <w:sz w:val="24"/>
+          <w:szCs w:val="24"/>
+        </w:rPr>
+        <w:t xml:space="preserve"> </w:t>
+      </w:r>
+      <w:proofErr w:type="spellStart"/>
+      <w:r>
+        <w:rPr>
+          <w:rFonts w:ascii="Arial" w:hAnsi="Arial" w:cs="Arial"/>
+          <w:b/>
+          <w:sz w:val="24"/>
+          <w:szCs w:val="24"/>
+        </w:rPr>
+        <w:t>rm</w:t>
+      </w:r>
+      <w:proofErr w:type="spellEnd"/>
+      <w:r>
+        <w:rPr>
+          <w:rFonts w:ascii="Arial" w:hAnsi="Arial" w:cs="Arial"/>
+          <w:b/>
+          <w:sz w:val="24"/>
+          <w:szCs w:val="24"/>
+        </w:rPr>
+        <w:t xml:space="preserve"> --cached …</w:t>
+      </w:r>
+    </w:p>
+    <w:p>
+      <w:pPr>
+        <w:rPr>
+          <w:rFonts w:ascii="Arial" w:hAnsi="Arial" w:cs="Arial"/>
+          <w:sz w:val="24"/>
+          <w:szCs w:val="24"/>
+        </w:rPr>
+      </w:pPr>
+    </w:p>
+    <w:p>
+      <w:pPr>
+        <w:rPr>
+          <w:rFonts w:ascii="Arial" w:hAnsi="Arial" w:cs="Arial"/>
+          <w:sz w:val="24"/>
+          <w:szCs w:val="24"/>
+        </w:rPr>
+      </w:pPr>
+      <w:proofErr w:type="gramStart"/>
+      <w:r>
+        <w:rPr>
+          <w:rFonts w:ascii="Arial" w:hAnsi="Arial" w:cs="Arial"/>
+          <w:sz w:val="24"/>
+          <w:szCs w:val="24"/>
+        </w:rPr>
+        <w:t>git</w:t>
+      </w:r>
+      <w:proofErr w:type="gramEnd"/>
+      <w:r>
+        <w:rPr>
+          <w:rFonts w:ascii="Arial" w:hAnsi="Arial" w:cs="Arial"/>
+          <w:sz w:val="24"/>
+          <w:szCs w:val="24"/>
+        </w:rPr>
+        <w:t xml:space="preserve"> commit</w:t>
       </w:r>
     </w:p>
     <w:p>
@@ -538,7 +766,24 @@
           <w:szCs w:val="24"/>
         </w:rPr>
         <w:tab/>
-        <w:t>git commit -m “first release of hello world!”</w:t>
+      </w:r>
+      <w:proofErr w:type="gramStart"/>
+      <w:r>
+        <w:rPr>
+          <w:rFonts w:ascii="Arial" w:hAnsi="Arial" w:cs="Arial"/>
+          <w:sz w:val="24"/>
+          <w:szCs w:val="24"/>
+        </w:rPr>
+        <w:t>git</w:t>
+      </w:r>
+      <w:proofErr w:type="gramEnd"/>
+      <w:r>
+        <w:rPr>
+          <w:rFonts w:ascii="Arial" w:hAnsi="Arial" w:cs="Arial"/>
+          <w:sz w:val="24"/>
+          <w:szCs w:val="24"/>
+        </w:rPr>
+        <w:t xml:space="preserve"> commit -m “first release of hello world!”</w:t>
       </w:r>
     </w:p>
     <w:p>
@@ -617,13 +862,23 @@
           <w:szCs w:val="24"/>
         </w:rPr>
       </w:pPr>
-      <w:r>
-        <w:rPr>
-          <w:rFonts w:ascii="Arial" w:hAnsi="Arial" w:cs="Arial"/>
-          <w:sz w:val="24"/>
-          <w:szCs w:val="24"/>
-        </w:rPr>
-        <w:t>git commit -a -m</w:t>
+      <w:proofErr w:type="gramStart"/>
+      <w:r>
+        <w:rPr>
+          <w:rFonts w:ascii="Arial" w:hAnsi="Arial" w:cs="Arial"/>
+          <w:sz w:val="24"/>
+          <w:szCs w:val="24"/>
+        </w:rPr>
+        <w:t>git</w:t>
+      </w:r>
+      <w:proofErr w:type="gramEnd"/>
+      <w:r>
+        <w:rPr>
+          <w:rFonts w:ascii="Arial" w:hAnsi="Arial" w:cs="Arial"/>
+          <w:sz w:val="24"/>
+          <w:szCs w:val="24"/>
+        </w:rPr>
+        <w:t xml:space="preserve"> commit -a -m</w:t>
       </w:r>
       <w:r>
         <w:rPr>
@@ -716,10 +971,25 @@
           <w:szCs w:val="24"/>
         </w:rPr>
         <w:tab/>
-        <w:t>git status --short</w:t>
-      </w:r>
-      <w:bookmarkStart w:id="0" w:name="_GoBack"/>
-      <w:bookmarkEnd w:id="0"/>
+      </w:r>
+      <w:proofErr w:type="gramStart"/>
+      <w:r>
+        <w:rPr>
+          <w:rFonts w:ascii="Arial" w:hAnsi="Arial" w:cs="Arial"/>
+          <w:sz w:val="24"/>
+          <w:szCs w:val="24"/>
+        </w:rPr>
+        <w:t>git</w:t>
+      </w:r>
+      <w:proofErr w:type="gramEnd"/>
+      <w:r>
+        <w:rPr>
+          <w:rFonts w:ascii="Arial" w:hAnsi="Arial" w:cs="Arial"/>
+          <w:sz w:val="24"/>
+          <w:szCs w:val="24"/>
+        </w:rPr>
+        <w:t xml:space="preserve"> status --short</w:t>
+      </w:r>
     </w:p>
     <w:p>
       <w:pPr>
@@ -818,6 +1088,653 @@
           <w:szCs w:val="24"/>
         </w:rPr>
       </w:pPr>
+      <w:r>
+        <w:rPr>
+          <w:rFonts w:ascii="Arial" w:hAnsi="Arial" w:cs="Arial"/>
+          <w:sz w:val="24"/>
+          <w:szCs w:val="24"/>
+        </w:rPr>
+        <w:t>Git commit log</w:t>
+      </w:r>
+    </w:p>
+    <w:p>
+      <w:pPr>
+        <w:ind w:left="360"/>
+        <w:rPr>
+          <w:rFonts w:ascii="Arial" w:hAnsi="Arial" w:cs="Arial"/>
+          <w:sz w:val="24"/>
+          <w:szCs w:val="24"/>
+        </w:rPr>
+      </w:pPr>
+      <w:r>
+        <w:rPr>
+          <w:rFonts w:ascii="Arial" w:hAnsi="Arial" w:cs="Arial"/>
+          <w:sz w:val="24"/>
+          <w:szCs w:val="24"/>
+        </w:rPr>
+        <w:tab/>
+      </w:r>
+      <w:proofErr w:type="gramStart"/>
+      <w:r>
+        <w:rPr>
+          <w:rFonts w:ascii="Arial" w:hAnsi="Arial" w:cs="Arial"/>
+          <w:sz w:val="24"/>
+          <w:szCs w:val="24"/>
+        </w:rPr>
+        <w:t>git</w:t>
+      </w:r>
+      <w:proofErr w:type="gramEnd"/>
+      <w:r>
+        <w:rPr>
+          <w:rFonts w:ascii="Arial" w:hAnsi="Arial" w:cs="Arial"/>
+          <w:sz w:val="24"/>
+          <w:szCs w:val="24"/>
+        </w:rPr>
+        <w:t xml:space="preserve"> log</w:t>
+      </w:r>
+    </w:p>
+    <w:p>
+      <w:pPr>
+        <w:ind w:left="360"/>
+        <w:rPr>
+          <w:rFonts w:ascii="Arial" w:hAnsi="Arial" w:cs="Arial"/>
+          <w:sz w:val="24"/>
+          <w:szCs w:val="24"/>
+        </w:rPr>
+      </w:pPr>
+      <w:r>
+        <w:rPr>
+          <w:noProof/>
+          <w:lang w:eastAsia="en-IN"/>
+        </w:rPr>
+        <w:lastRenderedPageBreak/>
+        <w:drawing>
+          <wp:inline distT="0" distB="0" distL="0" distR="0" wp14:anchorId="0B7B23FB" wp14:editId="3BE22ED3">
+            <wp:extent cx="5731510" cy="3103245"/>
+            <wp:effectExtent l="0" t="0" r="2540" b="1905"/>
+            <wp:docPr id="6" name="Picture 6"/>
+            <wp:cNvGraphicFramePr>
+              <a:graphicFrameLocks xmlns:a="http://schemas.openxmlformats.org/drawingml/2006/main" noChangeAspect="1"/>
+            </wp:cNvGraphicFramePr>
+            <a:graphic xmlns:a="http://schemas.openxmlformats.org/drawingml/2006/main">
+              <a:graphicData uri="http://schemas.openxmlformats.org/drawingml/2006/picture">
+                <pic:pic xmlns:pic="http://schemas.openxmlformats.org/drawingml/2006/picture">
+                  <pic:nvPicPr>
+                    <pic:cNvPr id="1" name=""/>
+                    <pic:cNvPicPr/>
+                  </pic:nvPicPr>
+                  <pic:blipFill>
+                    <a:blip r:embed="rId10"/>
+                    <a:stretch>
+                      <a:fillRect/>
+                    </a:stretch>
+                  </pic:blipFill>
+                  <pic:spPr>
+                    <a:xfrm>
+                      <a:off x="0" y="0"/>
+                      <a:ext cx="5731510" cy="3103245"/>
+                    </a:xfrm>
+                    <a:prstGeom prst="rect">
+                      <a:avLst/>
+                    </a:prstGeom>
+                  </pic:spPr>
+                </pic:pic>
+              </a:graphicData>
+            </a:graphic>
+          </wp:inline>
+        </w:drawing>
+      </w:r>
+    </w:p>
+    <w:p>
+      <w:pPr>
+        <w:ind w:left="360"/>
+        <w:rPr>
+          <w:rFonts w:ascii="Arial" w:hAnsi="Arial" w:cs="Arial"/>
+          <w:sz w:val="24"/>
+          <w:szCs w:val="24"/>
+        </w:rPr>
+      </w:pPr>
+      <w:r>
+        <w:rPr>
+          <w:rFonts w:ascii="Arial" w:hAnsi="Arial" w:cs="Arial"/>
+          <w:sz w:val="24"/>
+          <w:szCs w:val="24"/>
+        </w:rPr>
+        <w:t>Git help</w:t>
+      </w:r>
+    </w:p>
+    <w:p>
+      <w:pPr>
+        <w:ind w:left="360"/>
+        <w:rPr>
+          <w:rFonts w:ascii="Arial" w:hAnsi="Arial" w:cs="Arial"/>
+          <w:b/>
+          <w:sz w:val="24"/>
+          <w:szCs w:val="24"/>
+        </w:rPr>
+      </w:pPr>
+      <w:r>
+        <w:rPr>
+          <w:rFonts w:ascii="Arial" w:hAnsi="Arial" w:cs="Arial"/>
+          <w:sz w:val="24"/>
+          <w:szCs w:val="24"/>
+        </w:rPr>
+        <w:tab/>
+      </w:r>
+      <w:proofErr w:type="gramStart"/>
+      <w:r>
+        <w:rPr>
+          <w:rFonts w:ascii="Arial" w:hAnsi="Arial" w:cs="Arial"/>
+          <w:b/>
+          <w:sz w:val="24"/>
+          <w:szCs w:val="24"/>
+        </w:rPr>
+        <w:t>git</w:t>
+      </w:r>
+      <w:proofErr w:type="gramEnd"/>
+      <w:r>
+        <w:rPr>
+          <w:rFonts w:ascii="Arial" w:hAnsi="Arial" w:cs="Arial"/>
+          <w:b/>
+          <w:sz w:val="24"/>
+          <w:szCs w:val="24"/>
+        </w:rPr>
+        <w:t xml:space="preserve"> command -help</w:t>
+      </w:r>
+    </w:p>
+    <w:p>
+      <w:pPr>
+        <w:ind w:left="360"/>
+        <w:rPr>
+          <w:rFonts w:ascii="Arial" w:hAnsi="Arial" w:cs="Arial"/>
+          <w:sz w:val="24"/>
+          <w:szCs w:val="24"/>
+        </w:rPr>
+      </w:pPr>
+      <w:r>
+        <w:rPr>
+          <w:rFonts w:ascii="Arial" w:hAnsi="Arial" w:cs="Arial"/>
+          <w:sz w:val="24"/>
+          <w:szCs w:val="24"/>
+        </w:rPr>
+        <w:tab/>
+        <w:t>Available option for particular command</w:t>
+      </w:r>
+    </w:p>
+    <w:p>
+      <w:pPr>
+        <w:ind w:left="360"/>
+        <w:rPr>
+          <w:rFonts w:ascii="Arial" w:hAnsi="Arial" w:cs="Arial"/>
+          <w:b/>
+          <w:sz w:val="24"/>
+          <w:szCs w:val="24"/>
+        </w:rPr>
+      </w:pPr>
+      <w:r>
+        <w:rPr>
+          <w:rFonts w:ascii="Arial" w:hAnsi="Arial" w:cs="Arial"/>
+          <w:sz w:val="24"/>
+          <w:szCs w:val="24"/>
+        </w:rPr>
+        <w:tab/>
+      </w:r>
+      <w:proofErr w:type="gramStart"/>
+      <w:r>
+        <w:rPr>
+          <w:rFonts w:ascii="Arial" w:hAnsi="Arial" w:cs="Arial"/>
+          <w:b/>
+          <w:sz w:val="24"/>
+          <w:szCs w:val="24"/>
+        </w:rPr>
+        <w:t>git</w:t>
+      </w:r>
+      <w:proofErr w:type="gramEnd"/>
+      <w:r>
+        <w:rPr>
+          <w:rFonts w:ascii="Arial" w:hAnsi="Arial" w:cs="Arial"/>
+          <w:b/>
+          <w:sz w:val="24"/>
+          <w:szCs w:val="24"/>
+        </w:rPr>
+        <w:t xml:space="preserve"> help --all</w:t>
+      </w:r>
+    </w:p>
+    <w:p>
+      <w:pPr>
+        <w:ind w:left="360"/>
+        <w:rPr>
+          <w:rFonts w:ascii="Arial" w:hAnsi="Arial" w:cs="Arial"/>
+          <w:sz w:val="24"/>
+          <w:szCs w:val="24"/>
+        </w:rPr>
+      </w:pPr>
+      <w:r>
+        <w:rPr>
+          <w:rFonts w:ascii="Arial" w:hAnsi="Arial" w:cs="Arial"/>
+          <w:sz w:val="24"/>
+          <w:szCs w:val="24"/>
+        </w:rPr>
+        <w:tab/>
+      </w:r>
+      <w:proofErr w:type="gramStart"/>
+      <w:r>
+        <w:rPr>
+          <w:rFonts w:ascii="Arial" w:hAnsi="Arial" w:cs="Arial"/>
+          <w:sz w:val="24"/>
+          <w:szCs w:val="24"/>
+        </w:rPr>
+        <w:t>all</w:t>
+      </w:r>
+      <w:proofErr w:type="gramEnd"/>
+      <w:r>
+        <w:rPr>
+          <w:rFonts w:ascii="Arial" w:hAnsi="Arial" w:cs="Arial"/>
+          <w:sz w:val="24"/>
+          <w:szCs w:val="24"/>
+        </w:rPr>
+        <w:t xml:space="preserve"> possible command</w:t>
+      </w:r>
+    </w:p>
+    <w:p>
+      <w:pPr>
+        <w:rPr>
+          <w:rFonts w:ascii="Arial" w:hAnsi="Arial" w:cs="Arial"/>
+          <w:sz w:val="24"/>
+          <w:szCs w:val="24"/>
+        </w:rPr>
+      </w:pPr>
+    </w:p>
+    <w:p>
+      <w:pPr>
+        <w:rPr>
+          <w:rFonts w:ascii="Arial" w:hAnsi="Arial" w:cs="Arial"/>
+          <w:sz w:val="24"/>
+          <w:szCs w:val="24"/>
+        </w:rPr>
+      </w:pPr>
+      <w:r>
+        <w:rPr>
+          <w:rFonts w:ascii="Arial" w:hAnsi="Arial" w:cs="Arial"/>
+          <w:sz w:val="24"/>
+          <w:szCs w:val="24"/>
+        </w:rPr>
+        <w:t xml:space="preserve"> Git branch</w:t>
+      </w:r>
+    </w:p>
+    <w:p>
+      <w:pPr>
+        <w:rPr>
+          <w:rFonts w:ascii="Arial" w:hAnsi="Arial" w:cs="Arial"/>
+          <w:sz w:val="24"/>
+          <w:szCs w:val="24"/>
+        </w:rPr>
+      </w:pPr>
+      <w:r>
+        <w:rPr>
+          <w:rFonts w:ascii="Arial" w:hAnsi="Arial" w:cs="Arial"/>
+          <w:sz w:val="24"/>
+          <w:szCs w:val="24"/>
+        </w:rPr>
+        <w:tab/>
+        <w:t>For new version we can create a branch in working repo</w:t>
+      </w:r>
+    </w:p>
+    <w:p>
+      <w:pPr>
+        <w:rPr>
+          <w:rFonts w:ascii="Arial" w:hAnsi="Arial" w:cs="Arial"/>
+          <w:b/>
+          <w:sz w:val="24"/>
+          <w:szCs w:val="24"/>
+        </w:rPr>
+      </w:pPr>
+      <w:r>
+        <w:rPr>
+          <w:rFonts w:ascii="Arial" w:hAnsi="Arial" w:cs="Arial"/>
+          <w:sz w:val="24"/>
+          <w:szCs w:val="24"/>
+        </w:rPr>
+        <w:tab/>
+      </w:r>
+      <w:proofErr w:type="gramStart"/>
+      <w:r>
+        <w:rPr>
+          <w:rFonts w:ascii="Arial" w:hAnsi="Arial" w:cs="Arial"/>
+          <w:b/>
+          <w:sz w:val="24"/>
+          <w:szCs w:val="24"/>
+        </w:rPr>
+        <w:t>git</w:t>
+      </w:r>
+      <w:proofErr w:type="gramEnd"/>
+      <w:r>
+        <w:rPr>
+          <w:rFonts w:ascii="Arial" w:hAnsi="Arial" w:cs="Arial"/>
+          <w:b/>
+          <w:sz w:val="24"/>
+          <w:szCs w:val="24"/>
+        </w:rPr>
+        <w:t xml:space="preserve"> branch hello-world-images</w:t>
+      </w:r>
+    </w:p>
+    <w:p>
+      <w:pPr>
+        <w:rPr>
+          <w:rFonts w:ascii="Arial" w:hAnsi="Arial" w:cs="Arial"/>
+          <w:sz w:val="24"/>
+          <w:szCs w:val="24"/>
+        </w:rPr>
+      </w:pPr>
+      <w:r>
+        <w:rPr>
+          <w:rFonts w:ascii="Arial" w:hAnsi="Arial" w:cs="Arial"/>
+          <w:b/>
+          <w:sz w:val="24"/>
+          <w:szCs w:val="24"/>
+        </w:rPr>
+        <w:tab/>
+      </w:r>
+      <w:proofErr w:type="gramStart"/>
+      <w:r>
+        <w:rPr>
+          <w:rFonts w:ascii="Arial" w:hAnsi="Arial" w:cs="Arial"/>
+          <w:sz w:val="24"/>
+          <w:szCs w:val="24"/>
+        </w:rPr>
+        <w:t>we</w:t>
+      </w:r>
+      <w:proofErr w:type="gramEnd"/>
+      <w:r>
+        <w:rPr>
+          <w:rFonts w:ascii="Arial" w:hAnsi="Arial" w:cs="Arial"/>
+          <w:sz w:val="24"/>
+          <w:szCs w:val="24"/>
+        </w:rPr>
+        <w:t xml:space="preserve"> can create -b option with to create branch</w:t>
+      </w:r>
+    </w:p>
+    <w:p>
+      <w:pPr>
+        <w:rPr>
+          <w:rFonts w:ascii="Arial" w:hAnsi="Arial" w:cs="Arial"/>
+          <w:b/>
+          <w:sz w:val="24"/>
+          <w:szCs w:val="24"/>
+        </w:rPr>
+      </w:pPr>
+      <w:r>
+        <w:rPr>
+          <w:rFonts w:ascii="Arial" w:hAnsi="Arial" w:cs="Arial"/>
+          <w:b/>
+          <w:sz w:val="24"/>
+          <w:szCs w:val="24"/>
+        </w:rPr>
+        <w:tab/>
+      </w:r>
+      <w:proofErr w:type="gramStart"/>
+      <w:r>
+        <w:rPr>
+          <w:rFonts w:ascii="Arial" w:hAnsi="Arial" w:cs="Arial"/>
+          <w:b/>
+          <w:sz w:val="24"/>
+          <w:szCs w:val="24"/>
+        </w:rPr>
+        <w:t>git</w:t>
+      </w:r>
+      <w:proofErr w:type="gramEnd"/>
+      <w:r>
+        <w:rPr>
+          <w:rFonts w:ascii="Arial" w:hAnsi="Arial" w:cs="Arial"/>
+          <w:b/>
+          <w:sz w:val="24"/>
+          <w:szCs w:val="24"/>
+        </w:rPr>
+        <w:t xml:space="preserve"> branch</w:t>
+      </w:r>
+    </w:p>
+    <w:p>
+      <w:pPr>
+        <w:rPr>
+          <w:rFonts w:ascii="Arial" w:hAnsi="Arial" w:cs="Arial"/>
+          <w:sz w:val="24"/>
+          <w:szCs w:val="24"/>
+        </w:rPr>
+      </w:pPr>
+      <w:r>
+        <w:rPr>
+          <w:rFonts w:ascii="Arial" w:hAnsi="Arial" w:cs="Arial"/>
+          <w:b/>
+          <w:sz w:val="24"/>
+          <w:szCs w:val="24"/>
+        </w:rPr>
+        <w:tab/>
+      </w:r>
+      <w:proofErr w:type="gramStart"/>
+      <w:r>
+        <w:rPr>
+          <w:rFonts w:ascii="Arial" w:hAnsi="Arial" w:cs="Arial"/>
+          <w:sz w:val="24"/>
+          <w:szCs w:val="24"/>
+        </w:rPr>
+        <w:t>it</w:t>
+      </w:r>
+      <w:proofErr w:type="gramEnd"/>
+      <w:r>
+        <w:rPr>
+          <w:rFonts w:ascii="Arial" w:hAnsi="Arial" w:cs="Arial"/>
+          <w:sz w:val="24"/>
+          <w:szCs w:val="24"/>
+        </w:rPr>
+        <w:t xml:space="preserve"> is used</w:t>
+      </w:r>
+      <w:r>
+        <w:rPr>
+          <w:rFonts w:ascii="Arial" w:hAnsi="Arial" w:cs="Arial"/>
+          <w:sz w:val="24"/>
+          <w:szCs w:val="24"/>
+        </w:rPr>
+        <w:t xml:space="preserve"> to check branch in repo</w:t>
+      </w:r>
+    </w:p>
+    <w:p>
+      <w:pPr>
+        <w:rPr>
+          <w:rFonts w:ascii="Arial" w:hAnsi="Arial" w:cs="Arial"/>
+          <w:sz w:val="24"/>
+          <w:szCs w:val="24"/>
+        </w:rPr>
+      </w:pPr>
+      <w:r>
+        <w:rPr>
+          <w:rFonts w:ascii="Arial" w:hAnsi="Arial" w:cs="Arial"/>
+          <w:sz w:val="24"/>
+          <w:szCs w:val="24"/>
+        </w:rPr>
+        <w:tab/>
+      </w:r>
+      <w:proofErr w:type="gramStart"/>
+      <w:r>
+        <w:rPr>
+          <w:rFonts w:ascii="Arial" w:hAnsi="Arial" w:cs="Arial"/>
+          <w:sz w:val="24"/>
+          <w:szCs w:val="24"/>
+        </w:rPr>
+        <w:t>git</w:t>
+      </w:r>
+      <w:proofErr w:type="gramEnd"/>
+      <w:r>
+        <w:rPr>
+          <w:rFonts w:ascii="Arial" w:hAnsi="Arial" w:cs="Arial"/>
+          <w:sz w:val="24"/>
+          <w:szCs w:val="24"/>
+        </w:rPr>
+        <w:t xml:space="preserve"> checkout </w:t>
+      </w:r>
+      <w:proofErr w:type="spellStart"/>
+      <w:r>
+        <w:rPr>
+          <w:rFonts w:ascii="Arial" w:hAnsi="Arial" w:cs="Arial"/>
+          <w:sz w:val="24"/>
+          <w:szCs w:val="24"/>
+        </w:rPr>
+        <w:t>branchName</w:t>
+      </w:r>
+      <w:proofErr w:type="spellEnd"/>
+    </w:p>
+    <w:p>
+      <w:pPr>
+        <w:rPr>
+          <w:rFonts w:ascii="Arial" w:hAnsi="Arial" w:cs="Arial"/>
+          <w:sz w:val="24"/>
+          <w:szCs w:val="24"/>
+        </w:rPr>
+      </w:pPr>
+      <w:r>
+        <w:rPr>
+          <w:rFonts w:ascii="Arial" w:hAnsi="Arial" w:cs="Arial"/>
+          <w:sz w:val="24"/>
+          <w:szCs w:val="24"/>
+        </w:rPr>
+        <w:tab/>
+      </w:r>
+      <w:proofErr w:type="gramStart"/>
+      <w:r>
+        <w:rPr>
+          <w:rFonts w:ascii="Arial" w:hAnsi="Arial" w:cs="Arial"/>
+          <w:sz w:val="24"/>
+          <w:szCs w:val="24"/>
+        </w:rPr>
+        <w:t>it</w:t>
+      </w:r>
+      <w:proofErr w:type="gramEnd"/>
+      <w:r>
+        <w:rPr>
+          <w:rFonts w:ascii="Arial" w:hAnsi="Arial" w:cs="Arial"/>
+          <w:sz w:val="24"/>
+          <w:szCs w:val="24"/>
+        </w:rPr>
+        <w:t xml:space="preserve"> is use to navigat</w:t>
+      </w:r>
+      <w:bookmarkStart w:id="0" w:name="_GoBack"/>
+      <w:bookmarkEnd w:id="0"/>
+      <w:r>
+        <w:rPr>
+          <w:rFonts w:ascii="Arial" w:hAnsi="Arial" w:cs="Arial"/>
+          <w:sz w:val="24"/>
+          <w:szCs w:val="24"/>
+        </w:rPr>
+        <w:t>e to particular branch</w:t>
+      </w:r>
+    </w:p>
+    <w:p>
+      <w:pPr>
+        <w:rPr>
+          <w:rFonts w:ascii="Arial" w:hAnsi="Arial" w:cs="Arial"/>
+          <w:sz w:val="24"/>
+          <w:szCs w:val="24"/>
+        </w:rPr>
+      </w:pPr>
+      <w:r>
+        <w:rPr>
+          <w:rFonts w:ascii="Arial" w:hAnsi="Arial" w:cs="Arial"/>
+          <w:sz w:val="24"/>
+          <w:szCs w:val="24"/>
+        </w:rPr>
+        <w:lastRenderedPageBreak/>
+        <w:tab/>
+      </w:r>
+      <w:r>
+        <w:rPr>
+          <w:noProof/>
+          <w:lang w:eastAsia="en-IN"/>
+        </w:rPr>
+        <w:drawing>
+          <wp:inline distT="0" distB="0" distL="0" distR="0" wp14:anchorId="04979BE3" wp14:editId="2D4AC36F">
+            <wp:extent cx="5731510" cy="2345055"/>
+            <wp:effectExtent l="0" t="0" r="2540" b="0"/>
+            <wp:docPr id="7" name="Picture 7"/>
+            <wp:cNvGraphicFramePr>
+              <a:graphicFrameLocks xmlns:a="http://schemas.openxmlformats.org/drawingml/2006/main" noChangeAspect="1"/>
+            </wp:cNvGraphicFramePr>
+            <a:graphic xmlns:a="http://schemas.openxmlformats.org/drawingml/2006/main">
+              <a:graphicData uri="http://schemas.openxmlformats.org/drawingml/2006/picture">
+                <pic:pic xmlns:pic="http://schemas.openxmlformats.org/drawingml/2006/picture">
+                  <pic:nvPicPr>
+                    <pic:cNvPr id="1" name=""/>
+                    <pic:cNvPicPr/>
+                  </pic:nvPicPr>
+                  <pic:blipFill>
+                    <a:blip r:embed="rId11"/>
+                    <a:stretch>
+                      <a:fillRect/>
+                    </a:stretch>
+                  </pic:blipFill>
+                  <pic:spPr>
+                    <a:xfrm>
+                      <a:off x="0" y="0"/>
+                      <a:ext cx="5731510" cy="2345055"/>
+                    </a:xfrm>
+                    <a:prstGeom prst="rect">
+                      <a:avLst/>
+                    </a:prstGeom>
+                  </pic:spPr>
+                </pic:pic>
+              </a:graphicData>
+            </a:graphic>
+          </wp:inline>
+        </w:drawing>
+      </w:r>
+    </w:p>
+    <w:p>
+      <w:pPr>
+        <w:rPr>
+          <w:rFonts w:ascii="Arial" w:hAnsi="Arial" w:cs="Arial"/>
+          <w:sz w:val="24"/>
+          <w:szCs w:val="24"/>
+        </w:rPr>
+      </w:pPr>
+      <w:r>
+        <w:rPr>
+          <w:noProof/>
+          <w:lang w:eastAsia="en-IN"/>
+        </w:rPr>
+        <w:drawing>
+          <wp:inline distT="0" distB="0" distL="0" distR="0" wp14:anchorId="53A0EF67" wp14:editId="0D1904B1">
+            <wp:extent cx="5731510" cy="5038090"/>
+            <wp:effectExtent l="0" t="0" r="2540" b="0"/>
+            <wp:docPr id="8" name="Picture 8"/>
+            <wp:cNvGraphicFramePr>
+              <a:graphicFrameLocks xmlns:a="http://schemas.openxmlformats.org/drawingml/2006/main" noChangeAspect="1"/>
+            </wp:cNvGraphicFramePr>
+            <a:graphic xmlns:a="http://schemas.openxmlformats.org/drawingml/2006/main">
+              <a:graphicData uri="http://schemas.openxmlformats.org/drawingml/2006/picture">
+                <pic:pic xmlns:pic="http://schemas.openxmlformats.org/drawingml/2006/picture">
+                  <pic:nvPicPr>
+                    <pic:cNvPr id="1" name=""/>
+                    <pic:cNvPicPr/>
+                  </pic:nvPicPr>
+                  <pic:blipFill>
+                    <a:blip r:embed="rId12"/>
+                    <a:stretch>
+                      <a:fillRect/>
+                    </a:stretch>
+                  </pic:blipFill>
+                  <pic:spPr>
+                    <a:xfrm>
+                      <a:off x="0" y="0"/>
+                      <a:ext cx="5731510" cy="5038090"/>
+                    </a:xfrm>
+                    <a:prstGeom prst="rect">
+                      <a:avLst/>
+                    </a:prstGeom>
+                  </pic:spPr>
+                </pic:pic>
+              </a:graphicData>
+            </a:graphic>
+          </wp:inline>
+        </w:drawing>
+      </w:r>
     </w:p>
     <w:sectPr>
       <w:pgSz w:w="11906" w:h="16838"/>

</xml_diff>

<commit_message>
Understading git and screenshot of exercise
</commit_message>
<xml_diff>
--- a/Day2-git/git.docx
+++ b/Day2-git/git.docx
@@ -1541,6 +1541,7 @@
       <w:pPr>
         <w:rPr>
           <w:rFonts w:ascii="Arial" w:hAnsi="Arial" w:cs="Arial"/>
+          <w:b/>
           <w:sz w:val="24"/>
           <w:szCs w:val="24"/>
         </w:rPr>
@@ -1557,6 +1558,7 @@
       <w:r>
         <w:rPr>
           <w:rFonts w:ascii="Arial" w:hAnsi="Arial" w:cs="Arial"/>
+          <w:b/>
           <w:sz w:val="24"/>
           <w:szCs w:val="24"/>
         </w:rPr>
@@ -1566,6 +1568,7 @@
       <w:r>
         <w:rPr>
           <w:rFonts w:ascii="Arial" w:hAnsi="Arial" w:cs="Arial"/>
+          <w:b/>
           <w:sz w:val="24"/>
           <w:szCs w:val="24"/>
         </w:rPr>
@@ -1575,6 +1578,7 @@
       <w:r>
         <w:rPr>
           <w:rFonts w:ascii="Arial" w:hAnsi="Arial" w:cs="Arial"/>
+          <w:b/>
           <w:sz w:val="24"/>
           <w:szCs w:val="24"/>
         </w:rPr>
@@ -1614,7 +1618,229 @@
           <w:sz w:val="24"/>
           <w:szCs w:val="24"/>
         </w:rPr>
-        <w:t xml:space="preserve"> is use to navigat</w:t>
+        <w:t xml:space="preserve"> is use to navigate to particular branch</w:t>
+      </w:r>
+    </w:p>
+    <w:p>
+      <w:pPr>
+        <w:rPr>
+          <w:rFonts w:ascii="Arial" w:hAnsi="Arial" w:cs="Arial"/>
+          <w:b/>
+          <w:sz w:val="24"/>
+          <w:szCs w:val="24"/>
+        </w:rPr>
+      </w:pPr>
+      <w:r>
+        <w:rPr>
+          <w:rFonts w:ascii="Arial" w:hAnsi="Arial" w:cs="Arial"/>
+          <w:sz w:val="24"/>
+          <w:szCs w:val="24"/>
+        </w:rPr>
+        <w:tab/>
+      </w:r>
+      <w:proofErr w:type="gramStart"/>
+      <w:r>
+        <w:rPr>
+          <w:rFonts w:ascii="Arial" w:hAnsi="Arial" w:cs="Arial"/>
+          <w:b/>
+          <w:sz w:val="24"/>
+          <w:szCs w:val="24"/>
+        </w:rPr>
+        <w:t>git</w:t>
+      </w:r>
+      <w:proofErr w:type="gramEnd"/>
+      <w:r>
+        <w:rPr>
+          <w:rFonts w:ascii="Arial" w:hAnsi="Arial" w:cs="Arial"/>
+          <w:b/>
+          <w:sz w:val="24"/>
+          <w:szCs w:val="24"/>
+        </w:rPr>
+        <w:t xml:space="preserve"> merge </w:t>
+      </w:r>
+      <w:proofErr w:type="spellStart"/>
+      <w:r>
+        <w:rPr>
+          <w:rFonts w:ascii="Arial" w:hAnsi="Arial" w:cs="Arial"/>
+          <w:b/>
+          <w:sz w:val="24"/>
+          <w:szCs w:val="24"/>
+        </w:rPr>
+        <w:t>branchName</w:t>
+      </w:r>
+      <w:proofErr w:type="spellEnd"/>
+    </w:p>
+    <w:p>
+      <w:pPr>
+        <w:rPr>
+          <w:rFonts w:ascii="Arial" w:hAnsi="Arial" w:cs="Arial"/>
+          <w:sz w:val="24"/>
+          <w:szCs w:val="24"/>
+        </w:rPr>
+      </w:pPr>
+      <w:r>
+        <w:rPr>
+          <w:rFonts w:ascii="Arial" w:hAnsi="Arial" w:cs="Arial"/>
+          <w:sz w:val="24"/>
+          <w:szCs w:val="24"/>
+        </w:rPr>
+        <w:tab/>
+      </w:r>
+      <w:proofErr w:type="gramStart"/>
+      <w:r>
+        <w:rPr>
+          <w:rFonts w:ascii="Arial" w:hAnsi="Arial" w:cs="Arial"/>
+          <w:sz w:val="24"/>
+          <w:szCs w:val="24"/>
+        </w:rPr>
+        <w:t>it</w:t>
+      </w:r>
+      <w:proofErr w:type="gramEnd"/>
+      <w:r>
+        <w:rPr>
+          <w:rFonts w:ascii="Arial" w:hAnsi="Arial" w:cs="Arial"/>
+          <w:sz w:val="24"/>
+          <w:szCs w:val="24"/>
+        </w:rPr>
+        <w:t xml:space="preserve"> is use to merge </w:t>
+      </w:r>
+      <w:proofErr w:type="spellStart"/>
+      <w:r>
+        <w:rPr>
+          <w:rFonts w:ascii="Arial" w:hAnsi="Arial" w:cs="Arial"/>
+          <w:sz w:val="24"/>
+          <w:szCs w:val="24"/>
+        </w:rPr>
+        <w:t>branchName</w:t>
+      </w:r>
+      <w:proofErr w:type="spellEnd"/>
+      <w:r>
+        <w:rPr>
+          <w:rFonts w:ascii="Arial" w:hAnsi="Arial" w:cs="Arial"/>
+          <w:sz w:val="24"/>
+          <w:szCs w:val="24"/>
+        </w:rPr>
+        <w:t xml:space="preserve"> into working branch</w:t>
+      </w:r>
+    </w:p>
+    <w:p>
+      <w:pPr>
+        <w:rPr>
+          <w:rFonts w:ascii="Arial" w:hAnsi="Arial" w:cs="Arial"/>
+          <w:b/>
+          <w:sz w:val="24"/>
+          <w:szCs w:val="24"/>
+        </w:rPr>
+      </w:pPr>
+      <w:r>
+        <w:rPr>
+          <w:rFonts w:ascii="Arial" w:hAnsi="Arial" w:cs="Arial"/>
+          <w:sz w:val="24"/>
+          <w:szCs w:val="24"/>
+        </w:rPr>
+        <w:tab/>
+      </w:r>
+      <w:proofErr w:type="gramStart"/>
+      <w:r>
+        <w:rPr>
+          <w:rFonts w:ascii="Arial" w:hAnsi="Arial" w:cs="Arial"/>
+          <w:b/>
+          <w:sz w:val="24"/>
+          <w:szCs w:val="24"/>
+        </w:rPr>
+        <w:t>git</w:t>
+      </w:r>
+      <w:proofErr w:type="gramEnd"/>
+      <w:r>
+        <w:rPr>
+          <w:rFonts w:ascii="Arial" w:hAnsi="Arial" w:cs="Arial"/>
+          <w:b/>
+          <w:sz w:val="24"/>
+          <w:szCs w:val="24"/>
+        </w:rPr>
+        <w:t xml:space="preserve"> branch -d </w:t>
+      </w:r>
+      <w:proofErr w:type="spellStart"/>
+      <w:r>
+        <w:rPr>
+          <w:rFonts w:ascii="Arial" w:hAnsi="Arial" w:cs="Arial"/>
+          <w:b/>
+          <w:sz w:val="24"/>
+          <w:szCs w:val="24"/>
+        </w:rPr>
+        <w:t>branchName</w:t>
+      </w:r>
+      <w:proofErr w:type="spellEnd"/>
+    </w:p>
+    <w:p>
+      <w:pPr>
+        <w:rPr>
+          <w:rFonts w:ascii="Arial" w:hAnsi="Arial" w:cs="Arial"/>
+          <w:sz w:val="24"/>
+          <w:szCs w:val="24"/>
+        </w:rPr>
+      </w:pPr>
+      <w:r>
+        <w:rPr>
+          <w:rFonts w:ascii="Arial" w:hAnsi="Arial" w:cs="Arial"/>
+          <w:sz w:val="24"/>
+          <w:szCs w:val="24"/>
+        </w:rPr>
+        <w:tab/>
+      </w:r>
+      <w:proofErr w:type="gramStart"/>
+      <w:r>
+        <w:rPr>
+          <w:rFonts w:ascii="Arial" w:hAnsi="Arial" w:cs="Arial"/>
+          <w:sz w:val="24"/>
+          <w:szCs w:val="24"/>
+        </w:rPr>
+        <w:t>it</w:t>
+      </w:r>
+      <w:proofErr w:type="gramEnd"/>
+      <w:r>
+        <w:rPr>
+          <w:rFonts w:ascii="Arial" w:hAnsi="Arial" w:cs="Arial"/>
+          <w:sz w:val="24"/>
+          <w:szCs w:val="24"/>
+        </w:rPr>
+        <w:t xml:space="preserve"> is use to </w:t>
+      </w:r>
+      <w:proofErr w:type="spellStart"/>
+      <w:r>
+        <w:rPr>
+          <w:rFonts w:ascii="Arial" w:hAnsi="Arial" w:cs="Arial"/>
+          <w:sz w:val="24"/>
+          <w:szCs w:val="24"/>
+        </w:rPr>
+        <w:t>delect</w:t>
+      </w:r>
+      <w:proofErr w:type="spellEnd"/>
+      <w:r>
+        <w:rPr>
+          <w:rFonts w:ascii="Arial" w:hAnsi="Arial" w:cs="Arial"/>
+          <w:sz w:val="24"/>
+          <w:szCs w:val="24"/>
+        </w:rPr>
+        <w:t xml:space="preserve"> </w:t>
+      </w:r>
+      <w:proofErr w:type="spellStart"/>
+      <w:r>
+        <w:rPr>
+          <w:rFonts w:ascii="Arial" w:hAnsi="Arial" w:cs="Arial"/>
+          <w:sz w:val="24"/>
+          <w:szCs w:val="24"/>
+        </w:rPr>
+        <w:t>BranchName</w:t>
+      </w:r>
+      <w:proofErr w:type="spellEnd"/>
+      <w:r>
+        <w:rPr>
+          <w:rFonts w:ascii="Arial" w:hAnsi="Arial" w:cs="Arial"/>
+          <w:sz w:val="24"/>
+          <w:szCs w:val="24"/>
+        </w:rPr>
+        <w:t xml:space="preserve"> branch fro</w:t>
       </w:r>
       <w:bookmarkStart w:id="0" w:name="_GoBack"/>
       <w:bookmarkEnd w:id="0"/>
@@ -1624,7 +1850,24 @@
           <w:sz w:val="24"/>
           <w:szCs w:val="24"/>
         </w:rPr>
-        <w:t>e to particular branch</w:t>
+        <w:t>m repo</w:t>
+      </w:r>
+    </w:p>
+    <w:p>
+      <w:pPr>
+        <w:rPr>
+          <w:rFonts w:ascii="Arial" w:hAnsi="Arial" w:cs="Arial"/>
+          <w:sz w:val="24"/>
+          <w:szCs w:val="24"/>
+        </w:rPr>
+      </w:pPr>
+      <w:r>
+        <w:rPr>
+          <w:rFonts w:ascii="Arial" w:hAnsi="Arial" w:cs="Arial"/>
+          <w:sz w:val="24"/>
+          <w:szCs w:val="24"/>
+        </w:rPr>
+        <w:tab/>
       </w:r>
     </w:p>
     <w:p>
@@ -1699,11 +1942,12 @@
           <w:noProof/>
           <w:lang w:eastAsia="en-IN"/>
         </w:rPr>
+        <w:lastRenderedPageBreak/>
         <w:drawing>
-          <wp:inline distT="0" distB="0" distL="0" distR="0" wp14:anchorId="53A0EF67" wp14:editId="0D1904B1">
-            <wp:extent cx="5731510" cy="5038090"/>
-            <wp:effectExtent l="0" t="0" r="2540" b="0"/>
-            <wp:docPr id="8" name="Picture 8"/>
+          <wp:inline distT="0" distB="0" distL="0" distR="0" wp14:anchorId="1BCA59D1" wp14:editId="438F45F6">
+            <wp:extent cx="4924425" cy="7381875"/>
+            <wp:effectExtent l="0" t="0" r="9525" b="9525"/>
+            <wp:docPr id="10" name="Picture 10"/>
             <wp:cNvGraphicFramePr>
               <a:graphicFrameLocks xmlns:a="http://schemas.openxmlformats.org/drawingml/2006/main" noChangeAspect="1"/>
             </wp:cNvGraphicFramePr>
@@ -1723,7 +1967,109 @@
                   <pic:spPr>
                     <a:xfrm>
                       <a:off x="0" y="0"/>
+                      <a:ext cx="4924425" cy="7381875"/>
+                    </a:xfrm>
+                    <a:prstGeom prst="rect">
+                      <a:avLst/>
+                    </a:prstGeom>
+                  </pic:spPr>
+                </pic:pic>
+              </a:graphicData>
+            </a:graphic>
+          </wp:inline>
+        </w:drawing>
+      </w:r>
+    </w:p>
+    <w:p>
+      <w:pPr>
+        <w:rPr>
+          <w:rFonts w:ascii="Arial" w:hAnsi="Arial" w:cs="Arial"/>
+          <w:sz w:val="24"/>
+          <w:szCs w:val="24"/>
+        </w:rPr>
+      </w:pPr>
+      <w:r>
+        <w:rPr>
+          <w:noProof/>
+          <w:lang w:eastAsia="en-IN"/>
+        </w:rPr>
+        <w:lastRenderedPageBreak/>
+        <w:drawing>
+          <wp:inline distT="0" distB="0" distL="0" distR="0" wp14:anchorId="53A0EF67" wp14:editId="0D1904B1">
+            <wp:extent cx="5731510" cy="5038090"/>
+            <wp:effectExtent l="0" t="0" r="2540" b="0"/>
+            <wp:docPr id="8" name="Picture 8"/>
+            <wp:cNvGraphicFramePr>
+              <a:graphicFrameLocks xmlns:a="http://schemas.openxmlformats.org/drawingml/2006/main" noChangeAspect="1"/>
+            </wp:cNvGraphicFramePr>
+            <a:graphic xmlns:a="http://schemas.openxmlformats.org/drawingml/2006/main">
+              <a:graphicData uri="http://schemas.openxmlformats.org/drawingml/2006/picture">
+                <pic:pic xmlns:pic="http://schemas.openxmlformats.org/drawingml/2006/picture">
+                  <pic:nvPicPr>
+                    <pic:cNvPr id="1" name=""/>
+                    <pic:cNvPicPr/>
+                  </pic:nvPicPr>
+                  <pic:blipFill>
+                    <a:blip r:embed="rId13"/>
+                    <a:stretch>
+                      <a:fillRect/>
+                    </a:stretch>
+                  </pic:blipFill>
+                  <pic:spPr>
+                    <a:xfrm>
+                      <a:off x="0" y="0"/>
                       <a:ext cx="5731510" cy="5038090"/>
+                    </a:xfrm>
+                    <a:prstGeom prst="rect">
+                      <a:avLst/>
+                    </a:prstGeom>
+                  </pic:spPr>
+                </pic:pic>
+              </a:graphicData>
+            </a:graphic>
+          </wp:inline>
+        </w:drawing>
+      </w:r>
+    </w:p>
+    <w:p>
+      <w:pPr>
+        <w:rPr>
+          <w:rFonts w:ascii="Arial" w:hAnsi="Arial" w:cs="Arial"/>
+          <w:sz w:val="24"/>
+          <w:szCs w:val="24"/>
+        </w:rPr>
+      </w:pPr>
+      <w:r>
+        <w:rPr>
+          <w:noProof/>
+          <w:lang w:eastAsia="en-IN"/>
+        </w:rPr>
+        <w:lastRenderedPageBreak/>
+        <w:drawing>
+          <wp:inline distT="0" distB="0" distL="0" distR="0" wp14:anchorId="0643A028" wp14:editId="6DA21486">
+            <wp:extent cx="4953000" cy="8863330"/>
+            <wp:effectExtent l="0" t="0" r="0" b="0"/>
+            <wp:docPr id="9" name="Picture 9"/>
+            <wp:cNvGraphicFramePr>
+              <a:graphicFrameLocks xmlns:a="http://schemas.openxmlformats.org/drawingml/2006/main" noChangeAspect="1"/>
+            </wp:cNvGraphicFramePr>
+            <a:graphic xmlns:a="http://schemas.openxmlformats.org/drawingml/2006/main">
+              <a:graphicData uri="http://schemas.openxmlformats.org/drawingml/2006/picture">
+                <pic:pic xmlns:pic="http://schemas.openxmlformats.org/drawingml/2006/picture">
+                  <pic:nvPicPr>
+                    <pic:cNvPr id="1" name=""/>
+                    <pic:cNvPicPr/>
+                  </pic:nvPicPr>
+                  <pic:blipFill>
+                    <a:blip r:embed="rId14"/>
+                    <a:stretch>
+                      <a:fillRect/>
+                    </a:stretch>
+                  </pic:blipFill>
+                  <pic:spPr>
+                    <a:xfrm>
+                      <a:off x="0" y="0"/>
+                      <a:ext cx="4953000" cy="8863330"/>
                     </a:xfrm>
                     <a:prstGeom prst="rect">
                       <a:avLst/>

</xml_diff>

<commit_message>
add screenshot after completing exercise and quiz about git on w3 school
</commit_message>
<xml_diff>
--- a/Day2-git/git.docx
+++ b/Day2-git/git.docx
@@ -1510,23 +1510,13 @@
         </w:rPr>
         <w:tab/>
       </w:r>
-      <w:proofErr w:type="gramStart"/>
-      <w:r>
-        <w:rPr>
-          <w:rFonts w:ascii="Arial" w:hAnsi="Arial" w:cs="Arial"/>
-          <w:sz w:val="24"/>
-          <w:szCs w:val="24"/>
-        </w:rPr>
-        <w:t>it</w:t>
-      </w:r>
-      <w:proofErr w:type="gramEnd"/>
-      <w:r>
-        <w:rPr>
-          <w:rFonts w:ascii="Arial" w:hAnsi="Arial" w:cs="Arial"/>
-          <w:sz w:val="24"/>
-          <w:szCs w:val="24"/>
-        </w:rPr>
-        <w:t xml:space="preserve"> is used</w:t>
+      <w:r>
+        <w:rPr>
+          <w:rFonts w:ascii="Arial" w:hAnsi="Arial" w:cs="Arial"/>
+          <w:sz w:val="24"/>
+          <w:szCs w:val="24"/>
+        </w:rPr>
+        <w:t>it is used</w:t>
       </w:r>
       <w:r>
         <w:rPr>
@@ -1554,25 +1544,14 @@
         </w:rPr>
         <w:tab/>
       </w:r>
-      <w:proofErr w:type="gramStart"/>
-      <w:r>
-        <w:rPr>
-          <w:rFonts w:ascii="Arial" w:hAnsi="Arial" w:cs="Arial"/>
-          <w:b/>
-          <w:sz w:val="24"/>
-          <w:szCs w:val="24"/>
-        </w:rPr>
-        <w:t>git</w:t>
-      </w:r>
-      <w:proofErr w:type="gramEnd"/>
-      <w:r>
-        <w:rPr>
-          <w:rFonts w:ascii="Arial" w:hAnsi="Arial" w:cs="Arial"/>
-          <w:b/>
-          <w:sz w:val="24"/>
-          <w:szCs w:val="24"/>
-        </w:rPr>
-        <w:t xml:space="preserve"> checkout </w:t>
+      <w:r>
+        <w:rPr>
+          <w:rFonts w:ascii="Arial" w:hAnsi="Arial" w:cs="Arial"/>
+          <w:b/>
+          <w:sz w:val="24"/>
+          <w:szCs w:val="24"/>
+        </w:rPr>
+        <w:t xml:space="preserve">git checkout </w:t>
       </w:r>
       <w:proofErr w:type="spellStart"/>
       <w:r>
@@ -1601,24 +1580,7 @@
           <w:szCs w:val="24"/>
         </w:rPr>
         <w:tab/>
-      </w:r>
-      <w:proofErr w:type="gramStart"/>
-      <w:r>
-        <w:rPr>
-          <w:rFonts w:ascii="Arial" w:hAnsi="Arial" w:cs="Arial"/>
-          <w:sz w:val="24"/>
-          <w:szCs w:val="24"/>
-        </w:rPr>
-        <w:t>it</w:t>
-      </w:r>
-      <w:proofErr w:type="gramEnd"/>
-      <w:r>
-        <w:rPr>
-          <w:rFonts w:ascii="Arial" w:hAnsi="Arial" w:cs="Arial"/>
-          <w:sz w:val="24"/>
-          <w:szCs w:val="24"/>
-        </w:rPr>
-        <w:t xml:space="preserve"> is use to navigate to particular branch</w:t>
+        <w:t>it is use to navigate to particular branch</w:t>
       </w:r>
     </w:p>
     <w:p>
@@ -1638,25 +1600,14 @@
         </w:rPr>
         <w:tab/>
       </w:r>
-      <w:proofErr w:type="gramStart"/>
-      <w:r>
-        <w:rPr>
-          <w:rFonts w:ascii="Arial" w:hAnsi="Arial" w:cs="Arial"/>
-          <w:b/>
-          <w:sz w:val="24"/>
-          <w:szCs w:val="24"/>
-        </w:rPr>
-        <w:t>git</w:t>
-      </w:r>
-      <w:proofErr w:type="gramEnd"/>
-      <w:r>
-        <w:rPr>
-          <w:rFonts w:ascii="Arial" w:hAnsi="Arial" w:cs="Arial"/>
-          <w:b/>
-          <w:sz w:val="24"/>
-          <w:szCs w:val="24"/>
-        </w:rPr>
-        <w:t xml:space="preserve"> merge </w:t>
+      <w:r>
+        <w:rPr>
+          <w:rFonts w:ascii="Arial" w:hAnsi="Arial" w:cs="Arial"/>
+          <w:b/>
+          <w:sz w:val="24"/>
+          <w:szCs w:val="24"/>
+        </w:rPr>
+        <w:t xml:space="preserve">git merge </w:t>
       </w:r>
       <w:proofErr w:type="spellStart"/>
       <w:r>
@@ -1685,24 +1636,7 @@
           <w:szCs w:val="24"/>
         </w:rPr>
         <w:tab/>
-      </w:r>
-      <w:proofErr w:type="gramStart"/>
-      <w:r>
-        <w:rPr>
-          <w:rFonts w:ascii="Arial" w:hAnsi="Arial" w:cs="Arial"/>
-          <w:sz w:val="24"/>
-          <w:szCs w:val="24"/>
-        </w:rPr>
-        <w:t>it</w:t>
-      </w:r>
-      <w:proofErr w:type="gramEnd"/>
-      <w:r>
-        <w:rPr>
-          <w:rFonts w:ascii="Arial" w:hAnsi="Arial" w:cs="Arial"/>
-          <w:sz w:val="24"/>
-          <w:szCs w:val="24"/>
-        </w:rPr>
-        <w:t xml:space="preserve"> is use to merge </w:t>
+        <w:t xml:space="preserve">it is use to merge </w:t>
       </w:r>
       <w:proofErr w:type="spellStart"/>
       <w:r>
@@ -1740,25 +1674,14 @@
         </w:rPr>
         <w:tab/>
       </w:r>
-      <w:proofErr w:type="gramStart"/>
-      <w:r>
-        <w:rPr>
-          <w:rFonts w:ascii="Arial" w:hAnsi="Arial" w:cs="Arial"/>
-          <w:b/>
-          <w:sz w:val="24"/>
-          <w:szCs w:val="24"/>
-        </w:rPr>
-        <w:t>git</w:t>
-      </w:r>
-      <w:proofErr w:type="gramEnd"/>
-      <w:r>
-        <w:rPr>
-          <w:rFonts w:ascii="Arial" w:hAnsi="Arial" w:cs="Arial"/>
-          <w:b/>
-          <w:sz w:val="24"/>
-          <w:szCs w:val="24"/>
-        </w:rPr>
-        <w:t xml:space="preserve"> branch -d </w:t>
+      <w:r>
+        <w:rPr>
+          <w:rFonts w:ascii="Arial" w:hAnsi="Arial" w:cs="Arial"/>
+          <w:b/>
+          <w:sz w:val="24"/>
+          <w:szCs w:val="24"/>
+        </w:rPr>
+        <w:t xml:space="preserve">git branch -d </w:t>
       </w:r>
       <w:proofErr w:type="spellStart"/>
       <w:r>
@@ -1787,24 +1710,7 @@
           <w:szCs w:val="24"/>
         </w:rPr>
         <w:tab/>
-      </w:r>
-      <w:proofErr w:type="gramStart"/>
-      <w:r>
-        <w:rPr>
-          <w:rFonts w:ascii="Arial" w:hAnsi="Arial" w:cs="Arial"/>
-          <w:sz w:val="24"/>
-          <w:szCs w:val="24"/>
-        </w:rPr>
-        <w:t>it</w:t>
-      </w:r>
-      <w:proofErr w:type="gramEnd"/>
-      <w:r>
-        <w:rPr>
-          <w:rFonts w:ascii="Arial" w:hAnsi="Arial" w:cs="Arial"/>
-          <w:sz w:val="24"/>
-          <w:szCs w:val="24"/>
-        </w:rPr>
-        <w:t xml:space="preserve"> is use to </w:t>
+        <w:t xml:space="preserve">it is use to </w:t>
       </w:r>
       <w:proofErr w:type="spellStart"/>
       <w:r>
@@ -1840,17 +1746,7 @@
           <w:sz w:val="24"/>
           <w:szCs w:val="24"/>
         </w:rPr>
-        <w:t xml:space="preserve"> branch fro</w:t>
-      </w:r>
-      <w:bookmarkStart w:id="0" w:name="_GoBack"/>
-      <w:bookmarkEnd w:id="0"/>
-      <w:r>
-        <w:rPr>
-          <w:rFonts w:ascii="Arial" w:hAnsi="Arial" w:cs="Arial"/>
-          <w:sz w:val="24"/>
-          <w:szCs w:val="24"/>
-        </w:rPr>
-        <w:t>m repo</w:t>
+        <w:t xml:space="preserve"> branch from repo</w:t>
       </w:r>
     </w:p>
     <w:p>
@@ -2081,6 +1977,143 @@
           </wp:inline>
         </w:drawing>
       </w:r>
+    </w:p>
+    <w:p>
+      <w:pPr>
+        <w:rPr>
+          <w:rFonts w:ascii="Arial" w:hAnsi="Arial" w:cs="Arial"/>
+          <w:sz w:val="24"/>
+          <w:szCs w:val="24"/>
+        </w:rPr>
+      </w:pPr>
+      <w:r>
+        <w:rPr>
+          <w:rFonts w:ascii="Arial" w:hAnsi="Arial" w:cs="Arial"/>
+          <w:sz w:val="24"/>
+          <w:szCs w:val="24"/>
+        </w:rPr>
+        <w:lastRenderedPageBreak/>
+        <w:t>Git hub exercise</w:t>
+      </w:r>
+    </w:p>
+    <w:p>
+      <w:pPr>
+        <w:rPr>
+          <w:rFonts w:ascii="Arial" w:hAnsi="Arial" w:cs="Arial"/>
+          <w:sz w:val="24"/>
+          <w:szCs w:val="24"/>
+        </w:rPr>
+      </w:pPr>
+      <w:r>
+        <w:rPr>
+          <w:noProof/>
+          <w:lang w:eastAsia="en-IN"/>
+        </w:rPr>
+        <w:drawing>
+          <wp:inline distT="0" distB="0" distL="0" distR="0" wp14:anchorId="117C9473" wp14:editId="43E909CE">
+            <wp:extent cx="5731510" cy="3223895"/>
+            <wp:effectExtent l="0" t="0" r="2540" b="0"/>
+            <wp:docPr id="11" name="Picture 11"/>
+            <wp:cNvGraphicFramePr>
+              <a:graphicFrameLocks xmlns:a="http://schemas.openxmlformats.org/drawingml/2006/main" noChangeAspect="1"/>
+            </wp:cNvGraphicFramePr>
+            <a:graphic xmlns:a="http://schemas.openxmlformats.org/drawingml/2006/main">
+              <a:graphicData uri="http://schemas.openxmlformats.org/drawingml/2006/picture">
+                <pic:pic xmlns:pic="http://schemas.openxmlformats.org/drawingml/2006/picture">
+                  <pic:nvPicPr>
+                    <pic:cNvPr id="1" name=""/>
+                    <pic:cNvPicPr/>
+                  </pic:nvPicPr>
+                  <pic:blipFill>
+                    <a:blip r:embed="rId15"/>
+                    <a:stretch>
+                      <a:fillRect/>
+                    </a:stretch>
+                  </pic:blipFill>
+                  <pic:spPr>
+                    <a:xfrm>
+                      <a:off x="0" y="0"/>
+                      <a:ext cx="5731510" cy="3223895"/>
+                    </a:xfrm>
+                    <a:prstGeom prst="rect">
+                      <a:avLst/>
+                    </a:prstGeom>
+                  </pic:spPr>
+                </pic:pic>
+              </a:graphicData>
+            </a:graphic>
+          </wp:inline>
+        </w:drawing>
+      </w:r>
+    </w:p>
+    <w:p>
+      <w:pPr>
+        <w:rPr>
+          <w:rFonts w:ascii="Arial" w:hAnsi="Arial" w:cs="Arial"/>
+          <w:sz w:val="24"/>
+          <w:szCs w:val="24"/>
+        </w:rPr>
+      </w:pPr>
+      <w:r>
+        <w:rPr>
+          <w:rFonts w:ascii="Arial" w:hAnsi="Arial" w:cs="Arial"/>
+          <w:sz w:val="24"/>
+          <w:szCs w:val="24"/>
+        </w:rPr>
+        <w:t>Git quiz</w:t>
+      </w:r>
+    </w:p>
+    <w:p>
+      <w:pPr>
+        <w:rPr>
+          <w:rFonts w:ascii="Arial" w:hAnsi="Arial" w:cs="Arial"/>
+          <w:sz w:val="24"/>
+          <w:szCs w:val="24"/>
+        </w:rPr>
+      </w:pPr>
+      <w:r>
+        <w:rPr>
+          <w:noProof/>
+          <w:lang w:eastAsia="en-IN"/>
+        </w:rPr>
+        <w:drawing>
+          <wp:inline distT="0" distB="0" distL="0" distR="0" wp14:anchorId="5C3108F1" wp14:editId="61FFAB93">
+            <wp:extent cx="5731510" cy="3223895"/>
+            <wp:effectExtent l="0" t="0" r="2540" b="0"/>
+            <wp:docPr id="12" name="Picture 12"/>
+            <wp:cNvGraphicFramePr>
+              <a:graphicFrameLocks xmlns:a="http://schemas.openxmlformats.org/drawingml/2006/main" noChangeAspect="1"/>
+            </wp:cNvGraphicFramePr>
+            <a:graphic xmlns:a="http://schemas.openxmlformats.org/drawingml/2006/main">
+              <a:graphicData uri="http://schemas.openxmlformats.org/drawingml/2006/picture">
+                <pic:pic xmlns:pic="http://schemas.openxmlformats.org/drawingml/2006/picture">
+                  <pic:nvPicPr>
+                    <pic:cNvPr id="1" name=""/>
+                    <pic:cNvPicPr/>
+                  </pic:nvPicPr>
+                  <pic:blipFill>
+                    <a:blip r:embed="rId16"/>
+                    <a:stretch>
+                      <a:fillRect/>
+                    </a:stretch>
+                  </pic:blipFill>
+                  <pic:spPr>
+                    <a:xfrm>
+                      <a:off x="0" y="0"/>
+                      <a:ext cx="5731510" cy="3223895"/>
+                    </a:xfrm>
+                    <a:prstGeom prst="rect">
+                      <a:avLst/>
+                    </a:prstGeom>
+                  </pic:spPr>
+                </pic:pic>
+              </a:graphicData>
+            </a:graphic>
+          </wp:inline>
+        </w:drawing>
+      </w:r>
+      <w:bookmarkStart w:id="0" w:name="_GoBack"/>
+      <w:bookmarkEnd w:id="0"/>
     </w:p>
     <w:sectPr>
       <w:pgSz w:w="11906" w:h="16838"/>

</xml_diff>